<commit_message>
add self-evaluation in final report
</commit_message>
<xml_diff>
--- a/final design report/design-project-report-template.docx
+++ b/final design report/design-project-report-template.docx
@@ -3231,6 +3231,12 @@
             <w:insideV w:val="single" w:color="000000" w:sz="6" w:space="0"/>
           </w:tblBorders>
           <w:tblLayout w:type="fixed"/>
+          <w:tblCellMar>
+            <w:top w:w="0" w:type="dxa"/>
+            <w:left w:w="0" w:type="dxa"/>
+            <w:bottom w:w="0" w:type="dxa"/>
+            <w:right w:w="0" w:type="dxa"/>
+          </w:tblCellMar>
         </w:tblPrEx>
         <w:trPr>
           <w:trHeight w:val="827" w:hRule="atLeast"/>
@@ -7487,6 +7493,7 @@
     </w:p>
     <w:tbl>
       <w:tblPr>
+        <w:tblStyle w:val="8"/>
         <w:tblW w:w="9600" w:type="dxa"/>
         <w:tblInd w:w="0" w:type="dxa"/>
         <w:tblBorders>
@@ -7521,7 +7528,6 @@
             <w:insideH w:val="none" w:color="auto" w:sz="0" w:space="0"/>
             <w:insideV w:val="none" w:color="auto" w:sz="0" w:space="0"/>
           </w:tblBorders>
-          <w:shd w:val="clear" w:color="auto" w:fill="FFFFFF"/>
           <w:tblLayout w:type="fixed"/>
           <w:tblCellMar>
             <w:top w:w="15" w:type="dxa"/>
@@ -7579,7 +7585,6 @@
                 <w:kern w:val="0"/>
                 <w:sz w:val="19"/>
                 <w:szCs w:val="19"/>
-                <w:bdr w:val="none" w:color="auto" w:sz="0" w:space="0"/>
                 <w:lang w:val="en-US" w:eastAsia="zh-CN" w:bidi="ar"/>
               </w:rPr>
               <w:t>Element</w:t>
@@ -7632,7 +7637,6 @@
                 <w:kern w:val="0"/>
                 <w:sz w:val="19"/>
                 <w:szCs w:val="19"/>
-                <w:bdr w:val="none" w:color="auto" w:sz="0" w:space="0"/>
                 <w:lang w:val="en-US" w:eastAsia="zh-CN" w:bidi="ar"/>
               </w:rPr>
               <w:t>Explanation</w:t>
@@ -7685,7 +7689,6 @@
                 <w:kern w:val="0"/>
                 <w:sz w:val="19"/>
                 <w:szCs w:val="19"/>
-                <w:bdr w:val="none" w:color="auto" w:sz="0" w:space="0"/>
                 <w:lang w:val="en-US" w:eastAsia="zh-CN" w:bidi="ar"/>
               </w:rPr>
               <w:t>Considerations</w:t>
@@ -7760,7 +7763,6 @@
                 <w:kern w:val="0"/>
                 <w:sz w:val="19"/>
                 <w:szCs w:val="19"/>
-                <w:bdr w:val="none" w:color="auto" w:sz="0" w:space="0"/>
                 <w:lang w:val="en-US" w:eastAsia="zh-CN" w:bidi="ar"/>
               </w:rPr>
               <w:t>Actor</w:t>
@@ -7812,7 +7814,6 @@
                 <w:kern w:val="0"/>
                 <w:sz w:val="19"/>
                 <w:szCs w:val="19"/>
-                <w:bdr w:val="none" w:color="auto" w:sz="0" w:space="0"/>
                 <w:lang w:val="en-US" w:eastAsia="zh-CN" w:bidi="ar"/>
               </w:rPr>
               <w:t>An identity of the person who did the thing. People often have multiple identities e.g. personal and work email, Twitter etc. Only one is assigned to the experience.</w:t>
@@ -7864,7 +7865,6 @@
                 <w:kern w:val="0"/>
                 <w:sz w:val="19"/>
                 <w:szCs w:val="19"/>
-                <w:bdr w:val="none" w:color="auto" w:sz="0" w:space="0"/>
                 <w:lang w:val="en-US" w:eastAsia="zh-CN" w:bidi="ar"/>
               </w:rPr>
               <w:t>Who is the person that the experience is about? See </w:t>
@@ -7880,7 +7880,6 @@
                 <w:sz w:val="19"/>
                 <w:szCs w:val="19"/>
                 <w:u w:val="single"/>
-                <w:bdr w:val="none" w:color="auto" w:sz="0" w:space="0"/>
                 <w:lang w:val="en-US" w:eastAsia="zh-CN" w:bidi="ar"/>
               </w:rPr>
               <w:fldChar w:fldCharType="begin"/>
@@ -7896,7 +7895,6 @@
                 <w:sz w:val="19"/>
                 <w:szCs w:val="19"/>
                 <w:u w:val="single"/>
-                <w:bdr w:val="none" w:color="auto" w:sz="0" w:space="0"/>
                 <w:lang w:val="en-US" w:eastAsia="zh-CN" w:bidi="ar"/>
               </w:rPr>
               <w:instrText xml:space="preserve"> HYPERLINK "https://xapi.com/blog/who-did-it/" </w:instrText>
@@ -7912,7 +7910,6 @@
                 <w:sz w:val="19"/>
                 <w:szCs w:val="19"/>
                 <w:u w:val="single"/>
-                <w:bdr w:val="none" w:color="auto" w:sz="0" w:space="0"/>
                 <w:lang w:val="en-US" w:eastAsia="zh-CN" w:bidi="ar"/>
               </w:rPr>
               <w:fldChar w:fldCharType="separate"/>
@@ -7928,7 +7925,6 @@
                 <w:sz w:val="19"/>
                 <w:szCs w:val="19"/>
                 <w:u w:val="single"/>
-                <w:bdr w:val="none" w:color="auto" w:sz="0" w:space="0"/>
               </w:rPr>
               <w:t>Who Did It?</w:t>
             </w:r>
@@ -7943,7 +7939,6 @@
                 <w:sz w:val="19"/>
                 <w:szCs w:val="19"/>
                 <w:u w:val="single"/>
-                <w:bdr w:val="none" w:color="auto" w:sz="0" w:space="0"/>
                 <w:lang w:val="en-US" w:eastAsia="zh-CN" w:bidi="ar"/>
               </w:rPr>
               <w:fldChar w:fldCharType="end"/>
@@ -7958,7 +7953,6 @@
                 <w:kern w:val="0"/>
                 <w:sz w:val="19"/>
                 <w:szCs w:val="19"/>
-                <w:bdr w:val="none" w:color="auto" w:sz="0" w:space="0"/>
                 <w:lang w:val="en-US" w:eastAsia="zh-CN" w:bidi="ar"/>
               </w:rPr>
               <w:br w:type="textWrapping"/>
@@ -7973,7 +7967,6 @@
                 <w:kern w:val="0"/>
                 <w:sz w:val="19"/>
                 <w:szCs w:val="19"/>
-                <w:bdr w:val="none" w:color="auto" w:sz="0" w:space="0"/>
                 <w:lang w:val="en-US" w:eastAsia="zh-CN" w:bidi="ar"/>
               </w:rPr>
               <w:t>Is the actor a single person or a group?</w:t>
@@ -7988,7 +7981,6 @@
                 <w:kern w:val="0"/>
                 <w:sz w:val="19"/>
                 <w:szCs w:val="19"/>
-                <w:bdr w:val="none" w:color="auto" w:sz="0" w:space="0"/>
                 <w:lang w:val="en-US" w:eastAsia="zh-CN" w:bidi="ar"/>
               </w:rPr>
               <w:br w:type="textWrapping"/>
@@ -8003,7 +7995,6 @@
                 <w:kern w:val="0"/>
                 <w:sz w:val="19"/>
                 <w:szCs w:val="19"/>
-                <w:bdr w:val="none" w:color="auto" w:sz="0" w:space="0"/>
                 <w:lang w:val="en-US" w:eastAsia="zh-CN" w:bidi="ar"/>
               </w:rPr>
               <w:t>Which identity is most appropriate to use in this context? Are there any privacy issues? Will you need to associate multiple identifiers used to track different experiences?</w:t>
@@ -8078,7 +8069,6 @@
                 <w:kern w:val="0"/>
                 <w:sz w:val="19"/>
                 <w:szCs w:val="19"/>
-                <w:bdr w:val="none" w:color="auto" w:sz="0" w:space="0"/>
                 <w:lang w:val="en-US" w:eastAsia="zh-CN" w:bidi="ar"/>
               </w:rPr>
               <w:t>Verb</w:t>
@@ -8130,7 +8120,6 @@
                 <w:kern w:val="0"/>
                 <w:sz w:val="19"/>
                 <w:szCs w:val="19"/>
-                <w:bdr w:val="none" w:color="auto" w:sz="0" w:space="0"/>
                 <w:lang w:val="en-US" w:eastAsia="zh-CN" w:bidi="ar"/>
               </w:rPr>
               <w:t>The action being done by the actor.</w:t>
@@ -8182,7 +8171,6 @@
                 <w:kern w:val="0"/>
                 <w:sz w:val="19"/>
                 <w:szCs w:val="19"/>
-                <w:bdr w:val="none" w:color="auto" w:sz="0" w:space="0"/>
                 <w:lang w:val="en-US" w:eastAsia="zh-CN" w:bidi="ar"/>
               </w:rPr>
               <w:t>Work with your developer to choose the most appropriate verb identifier.</w:t>
@@ -8197,7 +8185,6 @@
                 <w:kern w:val="0"/>
                 <w:sz w:val="19"/>
                 <w:szCs w:val="19"/>
-                <w:bdr w:val="none" w:color="auto" w:sz="0" w:space="0"/>
                 <w:lang w:val="en-US" w:eastAsia="zh-CN" w:bidi="ar"/>
               </w:rPr>
               <w:br w:type="textWrapping"/>
@@ -8212,7 +8199,6 @@
                 <w:kern w:val="0"/>
                 <w:sz w:val="19"/>
                 <w:szCs w:val="19"/>
-                <w:bdr w:val="none" w:color="auto" w:sz="0" w:space="0"/>
                 <w:lang w:val="en-US" w:eastAsia="zh-CN" w:bidi="ar"/>
               </w:rPr>
               <w:t>Will statements be displayed in multiple languages? If so, will verb translations be stored within statements or hosted elsewhere?</w:t>
@@ -8287,7 +8273,6 @@
                 <w:kern w:val="0"/>
                 <w:sz w:val="19"/>
                 <w:szCs w:val="19"/>
-                <w:bdr w:val="none" w:color="auto" w:sz="0" w:space="0"/>
                 <w:lang w:val="en-US" w:eastAsia="zh-CN" w:bidi="ar"/>
               </w:rPr>
               <w:t>Object</w:t>
@@ -8339,7 +8324,6 @@
                 <w:kern w:val="0"/>
                 <w:sz w:val="19"/>
                 <w:szCs w:val="19"/>
-                <w:bdr w:val="none" w:color="auto" w:sz="0" w:space="0"/>
                 <w:lang w:val="en-US" w:eastAsia="zh-CN" w:bidi="ar"/>
               </w:rPr>
               <w:t>The thing the actor is acting on. This is normally an activity, but can also be a person, group or even another statement.</w:t>
@@ -8542,7 +8526,6 @@
                 <w:kern w:val="0"/>
                 <w:sz w:val="19"/>
                 <w:szCs w:val="19"/>
-                <w:bdr w:val="none" w:color="auto" w:sz="0" w:space="0"/>
                 <w:lang w:val="en-US" w:eastAsia="zh-CN" w:bidi="ar"/>
               </w:rPr>
               <w:t>Result</w:t>
@@ -8594,7 +8577,6 @@
                 <w:kern w:val="0"/>
                 <w:sz w:val="19"/>
                 <w:szCs w:val="19"/>
-                <w:bdr w:val="none" w:color="auto" w:sz="0" w:space="0"/>
                 <w:lang w:val="en-US" w:eastAsia="zh-CN" w:bidi="ar"/>
               </w:rPr>
               <w:t>The outcome of the experience e.g. success, completion, score etc.</w:t>
@@ -8646,456 +8628,9 @@
                 <w:kern w:val="0"/>
                 <w:sz w:val="19"/>
                 <w:szCs w:val="19"/>
-                <w:bdr w:val="none" w:color="auto" w:sz="0" w:space="0"/>
                 <w:lang w:val="en-US" w:eastAsia="zh-CN" w:bidi="ar"/>
               </w:rPr>
               <w:t>What does ‘result’ look like in the context of the experience you are tracking? Does it fit with the concept of pass/fail and complete/incomplete or do you need to track different data points using extensions?</w:t>
-            </w:r>
-          </w:p>
-        </w:tc>
-      </w:tr>
-      <w:tr>
-        <w:tblPrEx>
-          <w:tblBorders>
-            <w:top w:val="none" w:color="auto" w:sz="0" w:space="0"/>
-            <w:left w:val="none" w:color="auto" w:sz="0" w:space="0"/>
-            <w:bottom w:val="single" w:color="CCCCCC" w:sz="4" w:space="0"/>
-            <w:right w:val="none" w:color="auto" w:sz="0" w:space="0"/>
-            <w:insideH w:val="none" w:color="auto" w:sz="0" w:space="0"/>
-            <w:insideV w:val="none" w:color="auto" w:sz="0" w:space="0"/>
-          </w:tblBorders>
-          <w:tblLayout w:type="fixed"/>
-          <w:tblCellMar>
-            <w:top w:w="15" w:type="dxa"/>
-            <w:left w:w="15" w:type="dxa"/>
-            <w:bottom w:w="15" w:type="dxa"/>
-            <w:right w:w="15" w:type="dxa"/>
-          </w:tblCellMar>
-        </w:tblPrEx>
-        <w:trPr>
-          <w:trHeight w:val="0" w:hRule="atLeast"/>
-        </w:trPr>
-        <w:tc>
-          <w:tcPr>
-            <w:tcW w:w="1249" w:type="dxa"/>
-            <w:tcBorders>
-              <w:right w:val="single" w:color="CCCCCC" w:sz="4" w:space="0"/>
-            </w:tcBorders>
-            <w:shd w:val="clear" w:color="auto" w:fill="FFFFFF"/>
-            <w:tcMar>
-              <w:top w:w="96" w:type="dxa"/>
-              <w:left w:w="96" w:type="dxa"/>
-              <w:bottom w:w="96" w:type="dxa"/>
-              <w:right w:w="96" w:type="dxa"/>
-            </w:tcMar>
-            <w:vAlign w:val="top"/>
-          </w:tcPr>
-          <w:p>
-            <w:pPr>
-              <w:keepNext w:val="0"/>
-              <w:keepLines w:val="0"/>
-              <w:widowControl/>
-              <w:suppressLineNumbers w:val="0"/>
-              <w:spacing w:before="0" w:beforeAutospacing="0" w:after="0" w:afterAutospacing="0"/>
-              <w:ind w:left="0" w:right="0" w:firstLine="0"/>
-              <w:jc w:val="left"/>
-              <w:textAlignment w:val="top"/>
-              <w:rPr>
-                <w:rFonts w:hint="default" w:ascii="Arial" w:hAnsi="Arial" w:eastAsia="Arial" w:cs="Arial"/>
-                <w:i w:val="0"/>
-                <w:caps w:val="0"/>
-                <w:color w:val="000000"/>
-                <w:spacing w:val="0"/>
-                <w:sz w:val="19"/>
-                <w:szCs w:val="19"/>
-              </w:rPr>
-            </w:pPr>
-            <w:r>
-              <w:rPr>
-                <w:rFonts w:hint="default" w:ascii="Arial" w:hAnsi="Arial" w:eastAsia="Arial" w:cs="Arial"/>
-                <w:i w:val="0"/>
-                <w:caps w:val="0"/>
-                <w:color w:val="000000"/>
-                <w:spacing w:val="0"/>
-                <w:kern w:val="0"/>
-                <w:sz w:val="19"/>
-                <w:szCs w:val="19"/>
-                <w:bdr w:val="none" w:color="auto" w:sz="0" w:space="0"/>
-                <w:lang w:val="en-US" w:eastAsia="zh-CN" w:bidi="ar"/>
-              </w:rPr>
-              <w:t>Context</w:t>
-            </w:r>
-          </w:p>
-        </w:tc>
-        <w:tc>
-          <w:tcPr>
-            <w:tcW w:w="3752" w:type="dxa"/>
-            <w:tcBorders>
-              <w:right w:val="single" w:color="CCCCCC" w:sz="4" w:space="0"/>
-            </w:tcBorders>
-            <w:shd w:val="clear" w:color="auto" w:fill="FFFFFF"/>
-            <w:tcMar>
-              <w:top w:w="96" w:type="dxa"/>
-              <w:left w:w="96" w:type="dxa"/>
-              <w:bottom w:w="96" w:type="dxa"/>
-              <w:right w:w="96" w:type="dxa"/>
-            </w:tcMar>
-            <w:vAlign w:val="top"/>
-          </w:tcPr>
-          <w:p>
-            <w:pPr>
-              <w:keepNext w:val="0"/>
-              <w:keepLines w:val="0"/>
-              <w:widowControl/>
-              <w:suppressLineNumbers w:val="0"/>
-              <w:spacing w:before="0" w:beforeAutospacing="0" w:after="0" w:afterAutospacing="0"/>
-              <w:ind w:left="0" w:right="0" w:firstLine="0"/>
-              <w:jc w:val="left"/>
-              <w:textAlignment w:val="top"/>
-              <w:rPr>
-                <w:rFonts w:hint="default" w:ascii="Arial" w:hAnsi="Arial" w:eastAsia="Arial" w:cs="Arial"/>
-                <w:i w:val="0"/>
-                <w:caps w:val="0"/>
-                <w:color w:val="000000"/>
-                <w:spacing w:val="0"/>
-                <w:sz w:val="19"/>
-                <w:szCs w:val="19"/>
-              </w:rPr>
-            </w:pPr>
-            <w:r>
-              <w:rPr>
-                <w:rFonts w:hint="default" w:ascii="Arial" w:hAnsi="Arial" w:eastAsia="Arial" w:cs="Arial"/>
-                <w:i w:val="0"/>
-                <w:caps w:val="0"/>
-                <w:color w:val="000000"/>
-                <w:spacing w:val="0"/>
-                <w:kern w:val="0"/>
-                <w:sz w:val="19"/>
-                <w:szCs w:val="19"/>
-                <w:bdr w:val="none" w:color="auto" w:sz="0" w:space="0"/>
-                <w:lang w:val="en-US" w:eastAsia="zh-CN" w:bidi="ar"/>
-              </w:rPr>
-              <w:t>The context of the experience, e.g. the larger learning activity this formed a part of, any other related activities, the instructor or team, the platform and language used in the experience.</w:t>
-            </w:r>
-          </w:p>
-        </w:tc>
-        <w:tc>
-          <w:tcPr>
-            <w:tcW w:w="4599" w:type="dxa"/>
-            <w:tcBorders>
-              <w:right w:val="single" w:color="CCCCCC" w:sz="4" w:space="0"/>
-            </w:tcBorders>
-            <w:shd w:val="clear" w:color="auto" w:fill="FFFFFF"/>
-            <w:tcMar>
-              <w:top w:w="96" w:type="dxa"/>
-              <w:left w:w="96" w:type="dxa"/>
-              <w:bottom w:w="96" w:type="dxa"/>
-              <w:right w:w="96" w:type="dxa"/>
-            </w:tcMar>
-            <w:vAlign w:val="top"/>
-          </w:tcPr>
-          <w:p>
-            <w:pPr>
-              <w:keepNext w:val="0"/>
-              <w:keepLines w:val="0"/>
-              <w:widowControl/>
-              <w:suppressLineNumbers w:val="0"/>
-              <w:spacing w:before="0" w:beforeAutospacing="0" w:after="0" w:afterAutospacing="0"/>
-              <w:ind w:left="0" w:right="0" w:firstLine="0"/>
-              <w:jc w:val="left"/>
-              <w:textAlignment w:val="top"/>
-              <w:rPr>
-                <w:rFonts w:hint="default" w:ascii="Arial" w:hAnsi="Arial" w:eastAsia="Arial" w:cs="Arial"/>
-                <w:i w:val="0"/>
-                <w:caps w:val="0"/>
-                <w:color w:val="000000"/>
-                <w:spacing w:val="0"/>
-                <w:sz w:val="19"/>
-                <w:szCs w:val="19"/>
-              </w:rPr>
-            </w:pPr>
-            <w:r>
-              <w:rPr>
-                <w:rFonts w:hint="default" w:ascii="Arial" w:hAnsi="Arial" w:eastAsia="Arial" w:cs="Arial"/>
-                <w:i w:val="0"/>
-                <w:caps w:val="0"/>
-                <w:color w:val="000000"/>
-                <w:spacing w:val="0"/>
-                <w:kern w:val="0"/>
-                <w:sz w:val="19"/>
-                <w:szCs w:val="19"/>
-                <w:bdr w:val="none" w:color="auto" w:sz="0" w:space="0"/>
-                <w:lang w:val="en-US" w:eastAsia="zh-CN" w:bidi="ar"/>
-              </w:rPr>
-              <w:t>What information about the context of the experience needs to be captured?</w:t>
-            </w:r>
-            <w:r>
-              <w:rPr>
-                <w:rFonts w:hint="default" w:ascii="Arial" w:hAnsi="Arial" w:eastAsia="Arial" w:cs="Arial"/>
-                <w:i w:val="0"/>
-                <w:caps w:val="0"/>
-                <w:color w:val="000000"/>
-                <w:spacing w:val="0"/>
-                <w:kern w:val="0"/>
-                <w:sz w:val="19"/>
-                <w:szCs w:val="19"/>
-                <w:bdr w:val="none" w:color="auto" w:sz="0" w:space="0"/>
-                <w:lang w:val="en-US" w:eastAsia="zh-CN" w:bidi="ar"/>
-              </w:rPr>
-              <w:br w:type="textWrapping"/>
-            </w:r>
-            <w:r>
-              <w:rPr>
-                <w:rFonts w:hint="default" w:ascii="Arial" w:hAnsi="Arial" w:eastAsia="Arial" w:cs="Arial"/>
-                <w:i w:val="0"/>
-                <w:caps w:val="0"/>
-                <w:color w:val="000000"/>
-                <w:spacing w:val="0"/>
-                <w:kern w:val="0"/>
-                <w:sz w:val="19"/>
-                <w:szCs w:val="19"/>
-                <w:bdr w:val="none" w:color="auto" w:sz="0" w:space="0"/>
-                <w:lang w:val="en-US" w:eastAsia="zh-CN" w:bidi="ar"/>
-              </w:rPr>
-              <w:t>How does the concept of ‘attempts’ work in your learning solution? This may be represented within the context.</w:t>
-            </w:r>
-          </w:p>
-        </w:tc>
-      </w:tr>
-      <w:tr>
-        <w:tblPrEx>
-          <w:tblBorders>
-            <w:top w:val="none" w:color="auto" w:sz="0" w:space="0"/>
-            <w:left w:val="none" w:color="auto" w:sz="0" w:space="0"/>
-            <w:bottom w:val="single" w:color="CCCCCC" w:sz="4" w:space="0"/>
-            <w:right w:val="none" w:color="auto" w:sz="0" w:space="0"/>
-            <w:insideH w:val="none" w:color="auto" w:sz="0" w:space="0"/>
-            <w:insideV w:val="none" w:color="auto" w:sz="0" w:space="0"/>
-          </w:tblBorders>
-          <w:tblLayout w:type="fixed"/>
-          <w:tblCellMar>
-            <w:top w:w="15" w:type="dxa"/>
-            <w:left w:w="15" w:type="dxa"/>
-            <w:bottom w:w="15" w:type="dxa"/>
-            <w:right w:w="15" w:type="dxa"/>
-          </w:tblCellMar>
-        </w:tblPrEx>
-        <w:trPr>
-          <w:trHeight w:val="0" w:hRule="atLeast"/>
-        </w:trPr>
-        <w:tc>
-          <w:tcPr>
-            <w:tcW w:w="1249" w:type="dxa"/>
-            <w:tcBorders>
-              <w:right w:val="single" w:color="CCCCCC" w:sz="4" w:space="0"/>
-            </w:tcBorders>
-            <w:shd w:val="clear" w:color="auto" w:fill="FFFFFF"/>
-            <w:tcMar>
-              <w:top w:w="96" w:type="dxa"/>
-              <w:left w:w="96" w:type="dxa"/>
-              <w:bottom w:w="96" w:type="dxa"/>
-              <w:right w:w="96" w:type="dxa"/>
-            </w:tcMar>
-            <w:vAlign w:val="top"/>
-          </w:tcPr>
-          <w:p>
-            <w:pPr>
-              <w:keepNext w:val="0"/>
-              <w:keepLines w:val="0"/>
-              <w:widowControl/>
-              <w:suppressLineNumbers w:val="0"/>
-              <w:spacing w:before="0" w:beforeAutospacing="0" w:after="0" w:afterAutospacing="0"/>
-              <w:ind w:left="0" w:right="0" w:firstLine="0"/>
-              <w:jc w:val="left"/>
-              <w:textAlignment w:val="top"/>
-              <w:rPr>
-                <w:rFonts w:hint="default" w:ascii="Arial" w:hAnsi="Arial" w:eastAsia="Arial" w:cs="Arial"/>
-                <w:i w:val="0"/>
-                <w:caps w:val="0"/>
-                <w:color w:val="000000"/>
-                <w:spacing w:val="0"/>
-                <w:sz w:val="19"/>
-                <w:szCs w:val="19"/>
-              </w:rPr>
-            </w:pPr>
-            <w:r>
-              <w:rPr>
-                <w:rFonts w:hint="default" w:ascii="Arial" w:hAnsi="Arial" w:eastAsia="Arial" w:cs="Arial"/>
-                <w:i w:val="0"/>
-                <w:caps w:val="0"/>
-                <w:color w:val="000000"/>
-                <w:spacing w:val="0"/>
-                <w:kern w:val="0"/>
-                <w:sz w:val="19"/>
-                <w:szCs w:val="19"/>
-                <w:bdr w:val="none" w:color="auto" w:sz="0" w:space="0"/>
-                <w:lang w:val="en-US" w:eastAsia="zh-CN" w:bidi="ar"/>
-              </w:rPr>
-              <w:t>Authority</w:t>
-            </w:r>
-          </w:p>
-        </w:tc>
-        <w:tc>
-          <w:tcPr>
-            <w:tcW w:w="3752" w:type="dxa"/>
-            <w:tcBorders>
-              <w:right w:val="single" w:color="CCCCCC" w:sz="4" w:space="0"/>
-            </w:tcBorders>
-            <w:shd w:val="clear" w:color="auto" w:fill="FFFFFF"/>
-            <w:tcMar>
-              <w:top w:w="96" w:type="dxa"/>
-              <w:left w:w="96" w:type="dxa"/>
-              <w:bottom w:w="96" w:type="dxa"/>
-              <w:right w:w="96" w:type="dxa"/>
-            </w:tcMar>
-            <w:vAlign w:val="top"/>
-          </w:tcPr>
-          <w:p>
-            <w:pPr>
-              <w:keepNext w:val="0"/>
-              <w:keepLines w:val="0"/>
-              <w:widowControl/>
-              <w:suppressLineNumbers w:val="0"/>
-              <w:spacing w:before="0" w:beforeAutospacing="0" w:after="0" w:afterAutospacing="0"/>
-              <w:ind w:left="0" w:right="0" w:firstLine="0"/>
-              <w:jc w:val="left"/>
-              <w:textAlignment w:val="top"/>
-              <w:rPr>
-                <w:rFonts w:hint="default" w:ascii="Arial" w:hAnsi="Arial" w:eastAsia="Arial" w:cs="Arial"/>
-                <w:i w:val="0"/>
-                <w:caps w:val="0"/>
-                <w:color w:val="000000"/>
-                <w:spacing w:val="0"/>
-                <w:sz w:val="19"/>
-                <w:szCs w:val="19"/>
-              </w:rPr>
-            </w:pPr>
-            <w:r>
-              <w:rPr>
-                <w:rFonts w:hint="default" w:ascii="Arial" w:hAnsi="Arial" w:eastAsia="Arial" w:cs="Arial"/>
-                <w:i w:val="0"/>
-                <w:caps w:val="0"/>
-                <w:color w:val="000000"/>
-                <w:spacing w:val="0"/>
-                <w:kern w:val="0"/>
-                <w:sz w:val="19"/>
-                <w:szCs w:val="19"/>
-                <w:bdr w:val="none" w:color="auto" w:sz="0" w:space="0"/>
-                <w:lang w:val="en-US" w:eastAsia="zh-CN" w:bidi="ar"/>
-              </w:rPr>
-              <w:t>The person or group that asserts that the thing happened.</w:t>
-            </w:r>
-            <w:r>
-              <w:rPr>
-                <w:rFonts w:hint="default" w:ascii="Arial" w:hAnsi="Arial" w:eastAsia="Arial" w:cs="Arial"/>
-                <w:i w:val="0"/>
-                <w:caps w:val="0"/>
-                <w:color w:val="000000"/>
-                <w:spacing w:val="0"/>
-                <w:kern w:val="0"/>
-                <w:sz w:val="19"/>
-                <w:szCs w:val="19"/>
-                <w:bdr w:val="none" w:color="auto" w:sz="0" w:space="0"/>
-                <w:lang w:val="en-US" w:eastAsia="zh-CN" w:bidi="ar"/>
-              </w:rPr>
-              <w:br w:type="textWrapping"/>
-            </w:r>
-            <w:r>
-              <w:rPr>
-                <w:rFonts w:hint="default" w:ascii="Arial" w:hAnsi="Arial" w:eastAsia="Arial" w:cs="Arial"/>
-                <w:i w:val="0"/>
-                <w:caps w:val="0"/>
-                <w:color w:val="000000"/>
-                <w:spacing w:val="0"/>
-                <w:kern w:val="0"/>
-                <w:sz w:val="19"/>
-                <w:szCs w:val="19"/>
-                <w:bdr w:val="none" w:color="auto" w:sz="0" w:space="0"/>
-                <w:lang w:val="en-US" w:eastAsia="zh-CN" w:bidi="ar"/>
-              </w:rPr>
-              <w:t>The authority is set by the Learning Record Store based on the security credentials used.</w:t>
-            </w:r>
-          </w:p>
-        </w:tc>
-        <w:tc>
-          <w:tcPr>
-            <w:tcW w:w="4599" w:type="dxa"/>
-            <w:tcBorders>
-              <w:right w:val="single" w:color="CCCCCC" w:sz="4" w:space="0"/>
-            </w:tcBorders>
-            <w:shd w:val="clear" w:color="auto" w:fill="FFFFFF"/>
-            <w:tcMar>
-              <w:top w:w="96" w:type="dxa"/>
-              <w:left w:w="96" w:type="dxa"/>
-              <w:bottom w:w="96" w:type="dxa"/>
-              <w:right w:w="96" w:type="dxa"/>
-            </w:tcMar>
-            <w:vAlign w:val="top"/>
-          </w:tcPr>
-          <w:p>
-            <w:pPr>
-              <w:keepNext w:val="0"/>
-              <w:keepLines w:val="0"/>
-              <w:widowControl/>
-              <w:suppressLineNumbers w:val="0"/>
-              <w:spacing w:before="0" w:beforeAutospacing="0" w:after="0" w:afterAutospacing="0"/>
-              <w:ind w:left="0" w:right="0" w:firstLine="0"/>
-              <w:jc w:val="left"/>
-              <w:textAlignment w:val="top"/>
-              <w:rPr>
-                <w:rFonts w:hint="default" w:ascii="Arial" w:hAnsi="Arial" w:eastAsia="Arial" w:cs="Arial"/>
-                <w:i w:val="0"/>
-                <w:caps w:val="0"/>
-                <w:color w:val="000000"/>
-                <w:spacing w:val="0"/>
-                <w:sz w:val="19"/>
-                <w:szCs w:val="19"/>
-              </w:rPr>
-            </w:pPr>
-            <w:r>
-              <w:rPr>
-                <w:rFonts w:hint="default" w:ascii="Arial" w:hAnsi="Arial" w:eastAsia="Arial" w:cs="Arial"/>
-                <w:i w:val="0"/>
-                <w:caps w:val="0"/>
-                <w:color w:val="000000"/>
-                <w:spacing w:val="0"/>
-                <w:kern w:val="0"/>
-                <w:sz w:val="19"/>
-                <w:szCs w:val="19"/>
-                <w:bdr w:val="none" w:color="auto" w:sz="0" w:space="0"/>
-                <w:lang w:val="en-US" w:eastAsia="zh-CN" w:bidi="ar"/>
-              </w:rPr>
-              <w:t>Authority allows you to mark the source of the data so you can make use of data from more and less reliable sources.</w:t>
-            </w:r>
-            <w:r>
-              <w:rPr>
-                <w:rFonts w:hint="default" w:ascii="Arial" w:hAnsi="Arial" w:eastAsia="Arial" w:cs="Arial"/>
-                <w:i w:val="0"/>
-                <w:caps w:val="0"/>
-                <w:color w:val="000000"/>
-                <w:spacing w:val="0"/>
-                <w:kern w:val="0"/>
-                <w:sz w:val="19"/>
-                <w:szCs w:val="19"/>
-                <w:bdr w:val="none" w:color="auto" w:sz="0" w:space="0"/>
-                <w:lang w:val="en-US" w:eastAsia="zh-CN" w:bidi="ar"/>
-              </w:rPr>
-              <w:br w:type="textWrapping"/>
-            </w:r>
-            <w:r>
-              <w:rPr>
-                <w:rFonts w:hint="default" w:ascii="Arial" w:hAnsi="Arial" w:eastAsia="Arial" w:cs="Arial"/>
-                <w:i w:val="0"/>
-                <w:caps w:val="0"/>
-                <w:color w:val="000000"/>
-                <w:spacing w:val="0"/>
-                <w:kern w:val="0"/>
-                <w:sz w:val="19"/>
-                <w:szCs w:val="19"/>
-                <w:bdr w:val="none" w:color="auto" w:sz="0" w:space="0"/>
-                <w:lang w:val="en-US" w:eastAsia="zh-CN" w:bidi="ar"/>
-              </w:rPr>
-              <w:t>Consider how the authority of data will be represented in reporting and analytics.</w:t>
             </w:r>
           </w:p>
         </w:tc>
@@ -9167,10 +8702,9 @@
                 <w:kern w:val="0"/>
                 <w:sz w:val="19"/>
                 <w:szCs w:val="19"/>
-                <w:bdr w:val="none" w:color="auto" w:sz="0" w:space="0"/>
                 <w:lang w:val="en-US" w:eastAsia="zh-CN" w:bidi="ar"/>
               </w:rPr>
-              <w:t>Timestamp</w:t>
+              <w:t>Context</w:t>
             </w:r>
           </w:p>
         </w:tc>
@@ -9219,10 +8753,9 @@
                 <w:kern w:val="0"/>
                 <w:sz w:val="19"/>
                 <w:szCs w:val="19"/>
-                <w:bdr w:val="none" w:color="auto" w:sz="0" w:space="0"/>
                 <w:lang w:val="en-US" w:eastAsia="zh-CN" w:bidi="ar"/>
               </w:rPr>
-              <w:t>When the experience happened; not necessarily when the data was stored.</w:t>
+              <w:t>The context of the experience, e.g. the larger learning activity this formed a part of, any other related activities, the instructor or team, the platform and language used in the experience.</w:t>
             </w:r>
           </w:p>
         </w:tc>
@@ -9271,10 +8804,37 @@
                 <w:kern w:val="0"/>
                 <w:sz w:val="19"/>
                 <w:szCs w:val="19"/>
-                <w:bdr w:val="none" w:color="auto" w:sz="0" w:space="0"/>
                 <w:lang w:val="en-US" w:eastAsia="zh-CN" w:bidi="ar"/>
               </w:rPr>
-              <w:t>Will you need to store tracking data offline to be sent later?</w:t>
+              <w:t>What information about the context of the experience needs to be captured?</w:t>
+            </w:r>
+            <w:r>
+              <w:rPr>
+                <w:rFonts w:hint="default" w:ascii="Arial" w:hAnsi="Arial" w:eastAsia="Arial" w:cs="Arial"/>
+                <w:i w:val="0"/>
+                <w:caps w:val="0"/>
+                <w:color w:val="000000"/>
+                <w:spacing w:val="0"/>
+                <w:kern w:val="0"/>
+                <w:sz w:val="19"/>
+                <w:szCs w:val="19"/>
+                <w:lang w:val="en-US" w:eastAsia="zh-CN" w:bidi="ar"/>
+              </w:rPr>
+              <w:br w:type="textWrapping"/>
+            </w:r>
+            <w:r>
+              <w:rPr>
+                <w:rFonts w:hint="default" w:ascii="Arial" w:hAnsi="Arial" w:eastAsia="Arial" w:cs="Arial"/>
+                <w:i w:val="0"/>
+                <w:caps w:val="0"/>
+                <w:color w:val="000000"/>
+                <w:spacing w:val="0"/>
+                <w:kern w:val="0"/>
+                <w:sz w:val="19"/>
+                <w:szCs w:val="19"/>
+                <w:lang w:val="en-US" w:eastAsia="zh-CN" w:bidi="ar"/>
+              </w:rPr>
+              <w:t>How does the concept of ‘attempts’ work in your learning solution? This may be represented within the context.</w:t>
             </w:r>
           </w:p>
         </w:tc>
@@ -9346,10 +8906,9 @@
                 <w:kern w:val="0"/>
                 <w:sz w:val="19"/>
                 <w:szCs w:val="19"/>
-                <w:bdr w:val="none" w:color="auto" w:sz="0" w:space="0"/>
                 <w:lang w:val="en-US" w:eastAsia="zh-CN" w:bidi="ar"/>
               </w:rPr>
-              <w:t>Attachments</w:t>
+              <w:t>Authority</w:t>
             </w:r>
           </w:p>
         </w:tc>
@@ -9398,10 +8957,37 @@
                 <w:kern w:val="0"/>
                 <w:sz w:val="19"/>
                 <w:szCs w:val="19"/>
-                <w:bdr w:val="none" w:color="auto" w:sz="0" w:space="0"/>
                 <w:lang w:val="en-US" w:eastAsia="zh-CN" w:bidi="ar"/>
               </w:rPr>
-              <w:t>Files attached can be attached to the statement e.g. evidence of a learning activity.</w:t>
+              <w:t>The person or group that asserts that the thing happened.</w:t>
+            </w:r>
+            <w:r>
+              <w:rPr>
+                <w:rFonts w:hint="default" w:ascii="Arial" w:hAnsi="Arial" w:eastAsia="Arial" w:cs="Arial"/>
+                <w:i w:val="0"/>
+                <w:caps w:val="0"/>
+                <w:color w:val="000000"/>
+                <w:spacing w:val="0"/>
+                <w:kern w:val="0"/>
+                <w:sz w:val="19"/>
+                <w:szCs w:val="19"/>
+                <w:lang w:val="en-US" w:eastAsia="zh-CN" w:bidi="ar"/>
+              </w:rPr>
+              <w:br w:type="textWrapping"/>
+            </w:r>
+            <w:r>
+              <w:rPr>
+                <w:rFonts w:hint="default" w:ascii="Arial" w:hAnsi="Arial" w:eastAsia="Arial" w:cs="Arial"/>
+                <w:i w:val="0"/>
+                <w:caps w:val="0"/>
+                <w:color w:val="000000"/>
+                <w:spacing w:val="0"/>
+                <w:kern w:val="0"/>
+                <w:sz w:val="19"/>
+                <w:szCs w:val="19"/>
+                <w:lang w:val="en-US" w:eastAsia="zh-CN" w:bidi="ar"/>
+              </w:rPr>
+              <w:t>The authority is set by the Learning Record Store based on the security credentials used.</w:t>
             </w:r>
           </w:p>
         </w:tc>
@@ -9450,7 +9036,386 @@
                 <w:kern w:val="0"/>
                 <w:sz w:val="19"/>
                 <w:szCs w:val="19"/>
-                <w:bdr w:val="none" w:color="auto" w:sz="0" w:space="0"/>
+                <w:lang w:val="en-US" w:eastAsia="zh-CN" w:bidi="ar"/>
+              </w:rPr>
+              <w:t>Authority allows you to mark the source of the data so you can make use of data from more and less reliable sources.</w:t>
+            </w:r>
+            <w:r>
+              <w:rPr>
+                <w:rFonts w:hint="default" w:ascii="Arial" w:hAnsi="Arial" w:eastAsia="Arial" w:cs="Arial"/>
+                <w:i w:val="0"/>
+                <w:caps w:val="0"/>
+                <w:color w:val="000000"/>
+                <w:spacing w:val="0"/>
+                <w:kern w:val="0"/>
+                <w:sz w:val="19"/>
+                <w:szCs w:val="19"/>
+                <w:lang w:val="en-US" w:eastAsia="zh-CN" w:bidi="ar"/>
+              </w:rPr>
+              <w:br w:type="textWrapping"/>
+            </w:r>
+            <w:r>
+              <w:rPr>
+                <w:rFonts w:hint="default" w:ascii="Arial" w:hAnsi="Arial" w:eastAsia="Arial" w:cs="Arial"/>
+                <w:i w:val="0"/>
+                <w:caps w:val="0"/>
+                <w:color w:val="000000"/>
+                <w:spacing w:val="0"/>
+                <w:kern w:val="0"/>
+                <w:sz w:val="19"/>
+                <w:szCs w:val="19"/>
+                <w:lang w:val="en-US" w:eastAsia="zh-CN" w:bidi="ar"/>
+              </w:rPr>
+              <w:t>Consider how the authority of data will be represented in reporting and analytics.</w:t>
+            </w:r>
+          </w:p>
+        </w:tc>
+      </w:tr>
+      <w:tr>
+        <w:tblPrEx>
+          <w:tblBorders>
+            <w:top w:val="none" w:color="auto" w:sz="0" w:space="0"/>
+            <w:left w:val="none" w:color="auto" w:sz="0" w:space="0"/>
+            <w:bottom w:val="single" w:color="CCCCCC" w:sz="4" w:space="0"/>
+            <w:right w:val="none" w:color="auto" w:sz="0" w:space="0"/>
+            <w:insideH w:val="none" w:color="auto" w:sz="0" w:space="0"/>
+            <w:insideV w:val="none" w:color="auto" w:sz="0" w:space="0"/>
+          </w:tblBorders>
+          <w:shd w:val="clear" w:color="auto" w:fill="FFFFFF"/>
+          <w:tblLayout w:type="fixed"/>
+          <w:tblCellMar>
+            <w:top w:w="15" w:type="dxa"/>
+            <w:left w:w="15" w:type="dxa"/>
+            <w:bottom w:w="15" w:type="dxa"/>
+            <w:right w:w="15" w:type="dxa"/>
+          </w:tblCellMar>
+        </w:tblPrEx>
+        <w:trPr>
+          <w:trHeight w:val="0" w:hRule="atLeast"/>
+        </w:trPr>
+        <w:tc>
+          <w:tcPr>
+            <w:tcW w:w="1249" w:type="dxa"/>
+            <w:tcBorders>
+              <w:right w:val="single" w:color="CCCCCC" w:sz="4" w:space="0"/>
+            </w:tcBorders>
+            <w:shd w:val="clear" w:color="auto" w:fill="FFFFFF"/>
+            <w:tcMar>
+              <w:top w:w="96" w:type="dxa"/>
+              <w:left w:w="96" w:type="dxa"/>
+              <w:bottom w:w="96" w:type="dxa"/>
+              <w:right w:w="96" w:type="dxa"/>
+            </w:tcMar>
+            <w:vAlign w:val="top"/>
+          </w:tcPr>
+          <w:p>
+            <w:pPr>
+              <w:keepNext w:val="0"/>
+              <w:keepLines w:val="0"/>
+              <w:widowControl/>
+              <w:suppressLineNumbers w:val="0"/>
+              <w:spacing w:before="0" w:beforeAutospacing="0" w:after="0" w:afterAutospacing="0"/>
+              <w:ind w:left="0" w:right="0" w:firstLine="0"/>
+              <w:jc w:val="left"/>
+              <w:textAlignment w:val="top"/>
+              <w:rPr>
+                <w:rFonts w:hint="default" w:ascii="Arial" w:hAnsi="Arial" w:eastAsia="Arial" w:cs="Arial"/>
+                <w:i w:val="0"/>
+                <w:caps w:val="0"/>
+                <w:color w:val="000000"/>
+                <w:spacing w:val="0"/>
+                <w:sz w:val="19"/>
+                <w:szCs w:val="19"/>
+              </w:rPr>
+            </w:pPr>
+            <w:r>
+              <w:rPr>
+                <w:rFonts w:hint="default" w:ascii="Arial" w:hAnsi="Arial" w:eastAsia="Arial" w:cs="Arial"/>
+                <w:i w:val="0"/>
+                <w:caps w:val="0"/>
+                <w:color w:val="000000"/>
+                <w:spacing w:val="0"/>
+                <w:kern w:val="0"/>
+                <w:sz w:val="19"/>
+                <w:szCs w:val="19"/>
+                <w:lang w:val="en-US" w:eastAsia="zh-CN" w:bidi="ar"/>
+              </w:rPr>
+              <w:t>Timestamp</w:t>
+            </w:r>
+          </w:p>
+        </w:tc>
+        <w:tc>
+          <w:tcPr>
+            <w:tcW w:w="3752" w:type="dxa"/>
+            <w:tcBorders>
+              <w:right w:val="single" w:color="CCCCCC" w:sz="4" w:space="0"/>
+            </w:tcBorders>
+            <w:shd w:val="clear" w:color="auto" w:fill="FFFFFF"/>
+            <w:tcMar>
+              <w:top w:w="96" w:type="dxa"/>
+              <w:left w:w="96" w:type="dxa"/>
+              <w:bottom w:w="96" w:type="dxa"/>
+              <w:right w:w="96" w:type="dxa"/>
+            </w:tcMar>
+            <w:vAlign w:val="top"/>
+          </w:tcPr>
+          <w:p>
+            <w:pPr>
+              <w:keepNext w:val="0"/>
+              <w:keepLines w:val="0"/>
+              <w:widowControl/>
+              <w:suppressLineNumbers w:val="0"/>
+              <w:spacing w:before="0" w:beforeAutospacing="0" w:after="0" w:afterAutospacing="0"/>
+              <w:ind w:left="0" w:right="0" w:firstLine="0"/>
+              <w:jc w:val="left"/>
+              <w:textAlignment w:val="top"/>
+              <w:rPr>
+                <w:rFonts w:hint="default" w:ascii="Arial" w:hAnsi="Arial" w:eastAsia="Arial" w:cs="Arial"/>
+                <w:i w:val="0"/>
+                <w:caps w:val="0"/>
+                <w:color w:val="000000"/>
+                <w:spacing w:val="0"/>
+                <w:sz w:val="19"/>
+                <w:szCs w:val="19"/>
+              </w:rPr>
+            </w:pPr>
+            <w:r>
+              <w:rPr>
+                <w:rFonts w:hint="default" w:ascii="Arial" w:hAnsi="Arial" w:eastAsia="Arial" w:cs="Arial"/>
+                <w:i w:val="0"/>
+                <w:caps w:val="0"/>
+                <w:color w:val="000000"/>
+                <w:spacing w:val="0"/>
+                <w:kern w:val="0"/>
+                <w:sz w:val="19"/>
+                <w:szCs w:val="19"/>
+                <w:lang w:val="en-US" w:eastAsia="zh-CN" w:bidi="ar"/>
+              </w:rPr>
+              <w:t>When the experience happened; not necessarily when the data was stored.</w:t>
+            </w:r>
+          </w:p>
+        </w:tc>
+        <w:tc>
+          <w:tcPr>
+            <w:tcW w:w="4599" w:type="dxa"/>
+            <w:tcBorders>
+              <w:right w:val="single" w:color="CCCCCC" w:sz="4" w:space="0"/>
+            </w:tcBorders>
+            <w:shd w:val="clear" w:color="auto" w:fill="FFFFFF"/>
+            <w:tcMar>
+              <w:top w:w="96" w:type="dxa"/>
+              <w:left w:w="96" w:type="dxa"/>
+              <w:bottom w:w="96" w:type="dxa"/>
+              <w:right w:w="96" w:type="dxa"/>
+            </w:tcMar>
+            <w:vAlign w:val="top"/>
+          </w:tcPr>
+          <w:p>
+            <w:pPr>
+              <w:keepNext w:val="0"/>
+              <w:keepLines w:val="0"/>
+              <w:widowControl/>
+              <w:suppressLineNumbers w:val="0"/>
+              <w:spacing w:before="0" w:beforeAutospacing="0" w:after="0" w:afterAutospacing="0"/>
+              <w:ind w:left="0" w:right="0" w:firstLine="0"/>
+              <w:jc w:val="left"/>
+              <w:textAlignment w:val="top"/>
+              <w:rPr>
+                <w:rFonts w:hint="default" w:ascii="Arial" w:hAnsi="Arial" w:eastAsia="Arial" w:cs="Arial"/>
+                <w:i w:val="0"/>
+                <w:caps w:val="0"/>
+                <w:color w:val="000000"/>
+                <w:spacing w:val="0"/>
+                <w:sz w:val="19"/>
+                <w:szCs w:val="19"/>
+              </w:rPr>
+            </w:pPr>
+            <w:r>
+              <w:rPr>
+                <w:rFonts w:hint="default" w:ascii="Arial" w:hAnsi="Arial" w:eastAsia="Arial" w:cs="Arial"/>
+                <w:i w:val="0"/>
+                <w:caps w:val="0"/>
+                <w:color w:val="000000"/>
+                <w:spacing w:val="0"/>
+                <w:kern w:val="0"/>
+                <w:sz w:val="19"/>
+                <w:szCs w:val="19"/>
+                <w:lang w:val="en-US" w:eastAsia="zh-CN" w:bidi="ar"/>
+              </w:rPr>
+              <w:t>Will you need to store tracking data offline to be sent later?</w:t>
+            </w:r>
+          </w:p>
+        </w:tc>
+      </w:tr>
+      <w:tr>
+        <w:tblPrEx>
+          <w:tblBorders>
+            <w:top w:val="none" w:color="auto" w:sz="0" w:space="0"/>
+            <w:left w:val="none" w:color="auto" w:sz="0" w:space="0"/>
+            <w:bottom w:val="single" w:color="CCCCCC" w:sz="4" w:space="0"/>
+            <w:right w:val="none" w:color="auto" w:sz="0" w:space="0"/>
+            <w:insideH w:val="none" w:color="auto" w:sz="0" w:space="0"/>
+            <w:insideV w:val="none" w:color="auto" w:sz="0" w:space="0"/>
+          </w:tblBorders>
+          <w:shd w:val="clear" w:color="auto" w:fill="FFFFFF"/>
+          <w:tblLayout w:type="fixed"/>
+          <w:tblCellMar>
+            <w:top w:w="15" w:type="dxa"/>
+            <w:left w:w="15" w:type="dxa"/>
+            <w:bottom w:w="15" w:type="dxa"/>
+            <w:right w:w="15" w:type="dxa"/>
+          </w:tblCellMar>
+        </w:tblPrEx>
+        <w:trPr>
+          <w:trHeight w:val="0" w:hRule="atLeast"/>
+        </w:trPr>
+        <w:tc>
+          <w:tcPr>
+            <w:tcW w:w="1249" w:type="dxa"/>
+            <w:tcBorders>
+              <w:right w:val="single" w:color="CCCCCC" w:sz="4" w:space="0"/>
+            </w:tcBorders>
+            <w:shd w:val="clear" w:color="auto" w:fill="FFFFFF"/>
+            <w:tcMar>
+              <w:top w:w="96" w:type="dxa"/>
+              <w:left w:w="96" w:type="dxa"/>
+              <w:bottom w:w="96" w:type="dxa"/>
+              <w:right w:w="96" w:type="dxa"/>
+            </w:tcMar>
+            <w:vAlign w:val="top"/>
+          </w:tcPr>
+          <w:p>
+            <w:pPr>
+              <w:keepNext w:val="0"/>
+              <w:keepLines w:val="0"/>
+              <w:widowControl/>
+              <w:suppressLineNumbers w:val="0"/>
+              <w:spacing w:before="0" w:beforeAutospacing="0" w:after="0" w:afterAutospacing="0"/>
+              <w:ind w:left="0" w:right="0" w:firstLine="0"/>
+              <w:jc w:val="left"/>
+              <w:textAlignment w:val="top"/>
+              <w:rPr>
+                <w:rFonts w:hint="default" w:ascii="Arial" w:hAnsi="Arial" w:eastAsia="Arial" w:cs="Arial"/>
+                <w:i w:val="0"/>
+                <w:caps w:val="0"/>
+                <w:color w:val="000000"/>
+                <w:spacing w:val="0"/>
+                <w:sz w:val="19"/>
+                <w:szCs w:val="19"/>
+              </w:rPr>
+            </w:pPr>
+            <w:r>
+              <w:rPr>
+                <w:rFonts w:hint="default" w:ascii="Arial" w:hAnsi="Arial" w:eastAsia="Arial" w:cs="Arial"/>
+                <w:i w:val="0"/>
+                <w:caps w:val="0"/>
+                <w:color w:val="000000"/>
+                <w:spacing w:val="0"/>
+                <w:kern w:val="0"/>
+                <w:sz w:val="19"/>
+                <w:szCs w:val="19"/>
+                <w:lang w:val="en-US" w:eastAsia="zh-CN" w:bidi="ar"/>
+              </w:rPr>
+              <w:t>Attachments</w:t>
+            </w:r>
+          </w:p>
+        </w:tc>
+        <w:tc>
+          <w:tcPr>
+            <w:tcW w:w="3752" w:type="dxa"/>
+            <w:tcBorders>
+              <w:right w:val="single" w:color="CCCCCC" w:sz="4" w:space="0"/>
+            </w:tcBorders>
+            <w:shd w:val="clear" w:color="auto" w:fill="FFFFFF"/>
+            <w:tcMar>
+              <w:top w:w="96" w:type="dxa"/>
+              <w:left w:w="96" w:type="dxa"/>
+              <w:bottom w:w="96" w:type="dxa"/>
+              <w:right w:w="96" w:type="dxa"/>
+            </w:tcMar>
+            <w:vAlign w:val="top"/>
+          </w:tcPr>
+          <w:p>
+            <w:pPr>
+              <w:keepNext w:val="0"/>
+              <w:keepLines w:val="0"/>
+              <w:widowControl/>
+              <w:suppressLineNumbers w:val="0"/>
+              <w:spacing w:before="0" w:beforeAutospacing="0" w:after="0" w:afterAutospacing="0"/>
+              <w:ind w:left="0" w:right="0" w:firstLine="0"/>
+              <w:jc w:val="left"/>
+              <w:textAlignment w:val="top"/>
+              <w:rPr>
+                <w:rFonts w:hint="default" w:ascii="Arial" w:hAnsi="Arial" w:eastAsia="Arial" w:cs="Arial"/>
+                <w:i w:val="0"/>
+                <w:caps w:val="0"/>
+                <w:color w:val="000000"/>
+                <w:spacing w:val="0"/>
+                <w:sz w:val="19"/>
+                <w:szCs w:val="19"/>
+              </w:rPr>
+            </w:pPr>
+            <w:r>
+              <w:rPr>
+                <w:rFonts w:hint="default" w:ascii="Arial" w:hAnsi="Arial" w:eastAsia="Arial" w:cs="Arial"/>
+                <w:i w:val="0"/>
+                <w:caps w:val="0"/>
+                <w:color w:val="000000"/>
+                <w:spacing w:val="0"/>
+                <w:kern w:val="0"/>
+                <w:sz w:val="19"/>
+                <w:szCs w:val="19"/>
+                <w:lang w:val="en-US" w:eastAsia="zh-CN" w:bidi="ar"/>
+              </w:rPr>
+              <w:t>Files attached can be attached to the statement e.g. evidence of a learning activity.</w:t>
+            </w:r>
+          </w:p>
+        </w:tc>
+        <w:tc>
+          <w:tcPr>
+            <w:tcW w:w="4599" w:type="dxa"/>
+            <w:tcBorders>
+              <w:right w:val="single" w:color="CCCCCC" w:sz="4" w:space="0"/>
+            </w:tcBorders>
+            <w:shd w:val="clear" w:color="auto" w:fill="FFFFFF"/>
+            <w:tcMar>
+              <w:top w:w="96" w:type="dxa"/>
+              <w:left w:w="96" w:type="dxa"/>
+              <w:bottom w:w="96" w:type="dxa"/>
+              <w:right w:w="96" w:type="dxa"/>
+            </w:tcMar>
+            <w:vAlign w:val="top"/>
+          </w:tcPr>
+          <w:p>
+            <w:pPr>
+              <w:keepNext w:val="0"/>
+              <w:keepLines w:val="0"/>
+              <w:widowControl/>
+              <w:suppressLineNumbers w:val="0"/>
+              <w:spacing w:before="0" w:beforeAutospacing="0" w:after="0" w:afterAutospacing="0"/>
+              <w:ind w:left="0" w:right="0" w:firstLine="0"/>
+              <w:jc w:val="left"/>
+              <w:textAlignment w:val="top"/>
+              <w:rPr>
+                <w:rFonts w:hint="default" w:ascii="Arial" w:hAnsi="Arial" w:eastAsia="Arial" w:cs="Arial"/>
+                <w:i w:val="0"/>
+                <w:caps w:val="0"/>
+                <w:color w:val="000000"/>
+                <w:spacing w:val="0"/>
+                <w:sz w:val="19"/>
+                <w:szCs w:val="19"/>
+              </w:rPr>
+            </w:pPr>
+            <w:r>
+              <w:rPr>
+                <w:rFonts w:hint="default" w:ascii="Arial" w:hAnsi="Arial" w:eastAsia="Arial" w:cs="Arial"/>
+                <w:i w:val="0"/>
+                <w:caps w:val="0"/>
+                <w:color w:val="000000"/>
+                <w:spacing w:val="0"/>
+                <w:kern w:val="0"/>
+                <w:sz w:val="19"/>
+                <w:szCs w:val="19"/>
                 <w:lang w:val="en-US" w:eastAsia="zh-CN" w:bidi="ar"/>
               </w:rPr>
               <w:t>Attachments can be useful, but consider data storage and performance implications.</w:t>
@@ -14408,6 +14373,48 @@
     </w:p>
     <w:p>
       <w:pPr>
+        <w:pStyle w:val="3"/>
+        <w:numPr>
+          <w:ilvl w:val="1"/>
+          <w:numId w:val="7"/>
+        </w:numPr>
+        <w:bidi w:val="0"/>
+        <w:rPr>
+          <w:rFonts w:hint="eastAsia"/>
+          <w:lang w:val="en-US" w:eastAsia="zh-CN"/>
+        </w:rPr>
+      </w:pPr>
+      <w:r>
+        <w:rPr>
+          <w:rFonts w:hint="eastAsia"/>
+          <w:lang w:val="en-US" w:eastAsia="zh-CN"/>
+        </w:rPr>
+        <w:t>Your contribution and self-evaluation</w:t>
+      </w:r>
+      <w:bookmarkStart w:id="0" w:name="_GoBack"/>
+      <w:bookmarkEnd w:id="0"/>
+    </w:p>
+    <w:p>
+      <w:pPr>
+        <w:pStyle w:val="12"/>
+        <w:numPr>
+          <w:ilvl w:val="0"/>
+          <w:numId w:val="3"/>
+        </w:numPr>
+        <w:tabs>
+          <w:tab w:val="left" w:pos="508"/>
+        </w:tabs>
+        <w:spacing w:before="0" w:after="0" w:line="240" w:lineRule="auto"/>
+        <w:ind w:left="508" w:right="177" w:hanging="288"/>
+        <w:jc w:val="left"/>
+        <w:rPr>
+          <w:rFonts w:ascii="Symbol" w:hAnsi="Symbol"/>
+          <w:sz w:val="24"/>
+        </w:rPr>
+      </w:pPr>
+    </w:p>
+    <w:p>
+      <w:pPr>
         <w:pStyle w:val="6"/>
         <w:rPr>
           <w:sz w:val="26"/>
@@ -14767,15 +14774,7 @@
         <w:rPr>
           <w:sz w:val="24"/>
         </w:rPr>
-        <w:t>Swanson Inc., “Online Use</w:t>
-      </w:r>
-      <w:bookmarkStart w:id="0" w:name="_GoBack"/>
-      <w:bookmarkEnd w:id="0"/>
-      <w:r>
-        <w:rPr>
-          <w:sz w:val="24"/>
-        </w:rPr>
-        <w:t xml:space="preserve">rs Manual for ANSYS 5.0'', </w:t>
+        <w:t xml:space="preserve">Swanson Inc., “Online Users Manual for ANSYS 5.0'', </w:t>
       </w:r>
       <w:r>
         <w:fldChar w:fldCharType="begin"/>
@@ -14907,6 +14906,7 @@
       <w:pPr>
         <w:pStyle w:val="12"/>
         <w:numPr>
+          <w:ilvl w:val="0"/>
           <w:numId w:val="0"/>
         </w:numPr>
         <w:tabs>
@@ -14956,7 +14956,7 @@
 
 <file path=word/commentsExtended.xml><?xml version="1.0" encoding="utf-8"?>
 <w15:commentsEx xmlns:wpc="http://schemas.microsoft.com/office/word/2010/wordprocessingCanvas" xmlns:mc="http://schemas.openxmlformats.org/markup-compatibility/2006" xmlns:o="urn:schemas-microsoft-com:office:office" xmlns:r="http://schemas.openxmlformats.org/officeDocument/2006/relationships" xmlns:m="http://schemas.openxmlformats.org/officeDocument/2006/math" xmlns:v="urn:schemas-microsoft-com:vml" xmlns:wp14="http://schemas.microsoft.com/office/word/2010/wordprocessingDrawing" xmlns:wp="http://schemas.openxmlformats.org/drawingml/2006/wordprocessingDrawing" xmlns:w="http://schemas.openxmlformats.org/wordprocessingml/2006/main" xmlns:w14="http://schemas.microsoft.com/office/word/2010/wordml" xmlns:w15="http://schemas.microsoft.com/office/word/2012/wordml" xmlns:w10="urn:schemas-microsoft-com:office:word" xmlns:wpg="http://schemas.microsoft.com/office/word/2010/wordprocessingGroup" xmlns:wpi="http://schemas.microsoft.com/office/word/2010/wordprocessingInk" xmlns:wne="http://schemas.microsoft.com/office/word/2006/wordml" xmlns:wps="http://schemas.microsoft.com/office/word/2010/wordprocessingShape" xmlns:wpsCustomData="http://www.wps.cn/officeDocument/2013/wpsCustomData" mc:Ignorable="w14 w15 wp14">
-  <w15:commentEx w15:paraId="3B4140E8" w15:done="0"/>
+  <w15:commentEx w15:paraId="5B280969" w15:done="0"/>
 </w15:commentsEx>
 </file>
 
@@ -16482,7 +16482,7 @@
     <w:lsdException w:unhideWhenUsed="0" w:uiPriority="0" w:semiHidden="0" w:name="Body Text Indent 2"/>
     <w:lsdException w:unhideWhenUsed="0" w:uiPriority="0" w:semiHidden="0" w:name="Body Text Indent 3"/>
     <w:lsdException w:unhideWhenUsed="0" w:uiPriority="0" w:semiHidden="0" w:name="Block Text"/>
-    <w:lsdException w:unhideWhenUsed="0" w:uiPriority="0" w:semiHidden="0" w:name="Hyperlink"/>
+    <w:lsdException w:qFormat="1" w:unhideWhenUsed="0" w:uiPriority="0" w:semiHidden="0" w:name="Hyperlink"/>
     <w:lsdException w:unhideWhenUsed="0" w:uiPriority="0" w:semiHidden="0" w:name="FollowedHyperlink"/>
     <w:lsdException w:qFormat="1" w:unhideWhenUsed="0" w:uiPriority="0" w:semiHidden="0" w:name="Strong"/>
     <w:lsdException w:qFormat="1" w:unhideWhenUsed="0" w:uiPriority="0" w:semiHidden="0" w:name="Emphasis"/>
@@ -16783,6 +16783,7 @@
   <w:style w:type="character" w:styleId="10">
     <w:name w:val="Hyperlink"/>
     <w:basedOn w:val="9"/>
+    <w:qFormat/>
     <w:uiPriority w:val="0"/>
     <w:rPr>
       <w:color w:val="0000FF"/>

</xml_diff>